<commit_message>
grade rules and syllabus
</commit_message>
<xml_diff>
--- a/syllabus.docx
+++ b/syllabus.docx
@@ -1,6 +1,6 @@
 
 <file path=word/document.xml><?xml version="1.0" encoding="utf-8"?>
-<w:document xmlns:wpc="http://schemas.microsoft.com/office/word/2010/wordprocessingCanvas" xmlns:cx="http://schemas.microsoft.com/office/drawing/2014/chartex" xmlns:cx1="http://schemas.microsoft.com/office/drawing/2015/9/8/chartex" xmlns:cx2="http://schemas.microsoft.com/office/drawing/2015/10/21/chartex" xmlns:cx3="http://schemas.microsoft.com/office/drawing/2016/5/9/chartex" xmlns:cx4="http://schemas.microsoft.com/office/drawing/2016/5/10/chartex" xmlns:cx5="http://schemas.microsoft.com/office/drawing/2016/5/11/chartex" xmlns:cx6="http://schemas.microsoft.com/office/drawing/2016/5/12/chartex" xmlns:cx7="http://schemas.microsoft.com/office/drawing/2016/5/13/chartex" xmlns:cx8="http://schemas.microsoft.com/office/drawing/2016/5/14/chartex" xmlns:mc="http://schemas.openxmlformats.org/markup-compatibility/2006" xmlns:aink="http://schemas.microsoft.com/office/drawing/2016/ink" xmlns:am3d="http://schemas.microsoft.com/office/drawing/2017/model3d" xmlns:o="urn:schemas-microsoft-com:office:office" xmlns:r="http://schemas.openxmlformats.org/officeDocument/2006/relationships" xmlns:m="http://schemas.openxmlformats.org/officeDocument/2006/math" xmlns:v="urn:schemas-microsoft-com:vml" xmlns:wp14="http://schemas.microsoft.com/office/word/2010/wordprocessingDrawing" xmlns:wp="http://schemas.openxmlformats.org/drawingml/2006/wordprocessingDrawing" xmlns:w10="urn:schemas-microsoft-com:office:word" xmlns:w="http://schemas.openxmlformats.org/wordprocessingml/2006/main" xmlns:w14="http://schemas.microsoft.com/office/word/2010/wordml" xmlns:w15="http://schemas.microsoft.com/office/word/2012/wordml" xmlns:w16cid="http://schemas.microsoft.com/office/word/2016/wordml/cid" xmlns:w16se="http://schemas.microsoft.com/office/word/2015/wordml/symex" xmlns:wpg="http://schemas.microsoft.com/office/word/2010/wordprocessingGroup" xmlns:wpi="http://schemas.microsoft.com/office/word/2010/wordprocessingInk" xmlns:wne="http://schemas.microsoft.com/office/word/2006/wordml" xmlns:wps="http://schemas.microsoft.com/office/word/2010/wordprocessingShape" mc:Ignorable="w14 w15 w16se w16cid wp14">
+<w:document xmlns:wpc="http://schemas.microsoft.com/office/word/2010/wordprocessingCanvas" xmlns:cx="http://schemas.microsoft.com/office/drawing/2014/chartex" xmlns:cx1="http://schemas.microsoft.com/office/drawing/2015/9/8/chartex" xmlns:cx2="http://schemas.microsoft.com/office/drawing/2015/10/21/chartex" xmlns:cx3="http://schemas.microsoft.com/office/drawing/2016/5/9/chartex" xmlns:cx4="http://schemas.microsoft.com/office/drawing/2016/5/10/chartex" xmlns:cx5="http://schemas.microsoft.com/office/drawing/2016/5/11/chartex" xmlns:cx6="http://schemas.microsoft.com/office/drawing/2016/5/12/chartex" xmlns:cx7="http://schemas.microsoft.com/office/drawing/2016/5/13/chartex" xmlns:cx8="http://schemas.microsoft.com/office/drawing/2016/5/14/chartex" xmlns:mc="http://schemas.openxmlformats.org/markup-compatibility/2006" xmlns:aink="http://schemas.microsoft.com/office/drawing/2016/ink" xmlns:am3d="http://schemas.microsoft.com/office/drawing/2017/model3d" xmlns:o="urn:schemas-microsoft-com:office:office" xmlns:r="http://schemas.openxmlformats.org/officeDocument/2006/relationships" xmlns:m="http://schemas.openxmlformats.org/officeDocument/2006/math" xmlns:v="urn:schemas-microsoft-com:vml" xmlns:wp14="http://schemas.microsoft.com/office/word/2010/wordprocessingDrawing" xmlns:wp="http://schemas.openxmlformats.org/drawingml/2006/wordprocessingDrawing" xmlns:w10="urn:schemas-microsoft-com:office:word" xmlns:w="http://schemas.openxmlformats.org/wordprocessingml/2006/main" xmlns:w14="http://schemas.microsoft.com/office/word/2010/wordml" xmlns:w15="http://schemas.microsoft.com/office/word/2012/wordml" xmlns:w16cex="http://schemas.microsoft.com/office/word/2018/wordml/cex" xmlns:w16cid="http://schemas.microsoft.com/office/word/2016/wordml/cid" xmlns:w16="http://schemas.microsoft.com/office/word/2018/wordml" xmlns:w16se="http://schemas.microsoft.com/office/word/2015/wordml/symex" xmlns:wpg="http://schemas.microsoft.com/office/word/2010/wordprocessingGroup" xmlns:wpi="http://schemas.microsoft.com/office/word/2010/wordprocessingInk" xmlns:wne="http://schemas.microsoft.com/office/word/2006/wordml" xmlns:wps="http://schemas.microsoft.com/office/word/2010/wordprocessingShape" mc:Ignorable="w14 w15 w16se w16cid w16 w16cex wp14">
   <w:background w:color="FFFFFF"/>
   <w:body>
     <w:p>
@@ -208,7 +208,28 @@
           <w:rtl/>
           <w:lang w:val="he-IL"/>
         </w:rPr>
-        <w:t>מרצה נוסף: טרם נקבע</w:t>
+        <w:t>מרצ</w:t>
+      </w:r>
+      <w:r>
+        <w:rPr>
+          <w:rFonts w:hint="cs"/>
+          <w:color w:val="0000CC"/>
+          <w:sz w:val="20"/>
+          <w:szCs w:val="20"/>
+          <w:rtl/>
+          <w:lang w:val="he-IL"/>
+        </w:rPr>
+        <w:t>ים נוספים: ערן קאופמן, חרות סטרמן</w:t>
+      </w:r>
+      <w:r>
+        <w:rPr>
+          <w:color w:val="0000CC"/>
+          <w:sz w:val="20"/>
+          <w:szCs w:val="20"/>
+          <w:rtl/>
+          <w:lang w:val="he-IL"/>
+        </w:rPr>
+        <w:t xml:space="preserve"> </w:t>
       </w:r>
       <w:r>
         <w:rPr>
@@ -320,82 +341,178 @@
     </w:p>
     <w:p>
       <w:pPr>
-        <w:pStyle w:val="Heading2"/>
         <w:bidi/>
-      </w:pPr>
-      <w:r>
-        <w:rPr>
-          <w:rtl/>
-        </w:rPr>
-        <w:t>מטרת הקורס</w:t>
+        <w:spacing w:before="280" w:after="280" w:line="240" w:lineRule="auto"/>
+      </w:pPr>
+      <w:r>
+        <w:rPr>
+          <w:rFonts w:hint="cs"/>
+          <w:bCs/>
+          <w:color w:val="222222"/>
+          <w:sz w:val="32"/>
+          <w:szCs w:val="32"/>
+          <w:rtl/>
+        </w:rPr>
+        <w:t xml:space="preserve">מטרת </w:t>
+      </w:r>
+      <w:r>
+        <w:rPr>
+          <w:bCs/>
+          <w:color w:val="222222"/>
+          <w:sz w:val="32"/>
+          <w:szCs w:val="32"/>
+          <w:rtl/>
+        </w:rPr>
+        <w:t>הקורס</w:t>
+      </w:r>
+      <w:r>
+        <w:rPr>
+          <w:rFonts w:hint="cs"/>
+          <w:b/>
+          <w:color w:val="222222"/>
+          <w:sz w:val="32"/>
+          <w:szCs w:val="32"/>
+          <w:rtl/>
+        </w:rPr>
+        <w:t>:</w:t>
+      </w:r>
+      <w:r>
+        <w:rPr>
+          <w:rFonts w:hint="cs"/>
+          <w:b/>
+          <w:color w:val="222222"/>
+          <w:sz w:val="24"/>
+          <w:szCs w:val="24"/>
+          <w:rtl/>
+        </w:rPr>
+        <w:t xml:space="preserve"> לאמן אתכם </w:t>
+      </w:r>
+      <w:r>
+        <w:rPr>
+          <w:b/>
+          <w:color w:val="222222"/>
+          <w:sz w:val="24"/>
+          <w:szCs w:val="24"/>
+          <w:rtl/>
+        </w:rPr>
+        <w:t>בתיכנות בשפה קשה ומסובכת במיוחד - שפת ++</w:t>
+      </w:r>
+      <w:r>
+        <w:rPr>
+          <w:b/>
+          <w:color w:val="222222"/>
+          <w:sz w:val="24"/>
+          <w:szCs w:val="24"/>
+        </w:rPr>
+        <w:t>C</w:t>
+      </w:r>
+      <w:r>
+        <w:rPr>
+          <w:b/>
+          <w:color w:val="222222"/>
+          <w:sz w:val="24"/>
+          <w:szCs w:val="24"/>
+          <w:rtl/>
+        </w:rPr>
+        <w:t>. שפה הכוללת פרדיגמות שונות - תיכנות פרוצדורלי, מונחה-עצמים ופונקציונלי. שפה הדורשת ניהול ידני של משאבי הזיכרון. הקורס יתייחס לשפת ++</w:t>
+      </w:r>
+      <w:r>
+        <w:rPr>
+          <w:b/>
+          <w:color w:val="222222"/>
+          <w:sz w:val="24"/>
+          <w:szCs w:val="24"/>
+        </w:rPr>
+        <w:t>C</w:t>
+      </w:r>
+      <w:r>
+        <w:rPr>
+          <w:b/>
+          <w:color w:val="222222"/>
+          <w:sz w:val="24"/>
+          <w:szCs w:val="24"/>
+          <w:rtl/>
+        </w:rPr>
+        <w:t xml:space="preserve"> עד תקן </w:t>
+      </w:r>
+      <w:r>
+        <w:rPr>
+          <w:bCs/>
+          <w:color w:val="222222"/>
+          <w:sz w:val="24"/>
+          <w:szCs w:val="24"/>
+        </w:rPr>
+        <w:t>17</w:t>
+      </w:r>
+      <w:r>
+        <w:rPr>
+          <w:b/>
+          <w:bCs/>
+          <w:color w:val="222222"/>
+          <w:sz w:val="24"/>
+          <w:szCs w:val="24"/>
+          <w:rtl/>
+        </w:rPr>
+        <w:t xml:space="preserve"> </w:t>
+      </w:r>
+      <w:r>
+        <w:rPr>
+          <w:color w:val="222222"/>
+          <w:sz w:val="24"/>
+          <w:szCs w:val="24"/>
+          <w:rtl/>
+        </w:rPr>
+        <w:t xml:space="preserve">והתחלה של תקן </w:t>
+      </w:r>
+      <w:r>
+        <w:rPr>
+          <w:b/>
+          <w:bCs/>
+          <w:color w:val="222222"/>
+          <w:sz w:val="24"/>
+          <w:szCs w:val="24"/>
+        </w:rPr>
+        <w:t>20</w:t>
+      </w:r>
+      <w:r>
+        <w:rPr>
+          <w:b/>
+          <w:bCs/>
+          <w:color w:val="222222"/>
+          <w:sz w:val="24"/>
+          <w:szCs w:val="24"/>
+          <w:rtl/>
+        </w:rPr>
+        <w:t>.</w:t>
       </w:r>
     </w:p>
     <w:p>
       <w:pPr>
         <w:bidi/>
         <w:spacing w:before="280" w:after="280" w:line="240" w:lineRule="auto"/>
-      </w:pPr>
-      <w:r>
-        <w:rPr>
-          <w:b/>
-          <w:color w:val="222222"/>
-          <w:sz w:val="24"/>
-          <w:szCs w:val="24"/>
-          <w:rtl/>
-        </w:rPr>
-        <w:t>הקורס יאמן את הסטודנטים בתיכנות בשפה קשה ומסובכת במיוחד - שפת ++</w:t>
-      </w:r>
-      <w:r>
-        <w:rPr>
-          <w:b/>
-          <w:color w:val="222222"/>
-          <w:sz w:val="24"/>
-          <w:szCs w:val="24"/>
-        </w:rPr>
-        <w:t>C</w:t>
-      </w:r>
-      <w:r>
-        <w:rPr>
-          <w:b/>
-          <w:color w:val="222222"/>
-          <w:sz w:val="24"/>
-          <w:szCs w:val="24"/>
-          <w:rtl/>
-        </w:rPr>
-        <w:t>. שפה הכוללת פרדיגמות שונות - תיכנות פרוצדורלי, מונחה-עצמים ופונקציונלי. שפה הדורשת ניהול ידני של משאבי הזיכרון. הקורס יתייחס לשפת ++</w:t>
-      </w:r>
-      <w:r>
-        <w:rPr>
-          <w:b/>
-          <w:color w:val="222222"/>
-          <w:sz w:val="24"/>
-          <w:szCs w:val="24"/>
-        </w:rPr>
-        <w:t>C</w:t>
-      </w:r>
-      <w:r>
-        <w:rPr>
-          <w:b/>
-          <w:color w:val="222222"/>
-          <w:sz w:val="24"/>
-          <w:szCs w:val="24"/>
-          <w:rtl/>
-        </w:rPr>
-        <w:t xml:space="preserve"> עד תקן </w:t>
-      </w:r>
-      <w:r>
-        <w:rPr>
-          <w:bCs/>
-          <w:color w:val="222222"/>
-          <w:sz w:val="24"/>
-          <w:szCs w:val="24"/>
-        </w:rPr>
-        <w:t>17</w:t>
-      </w:r>
-      <w:r>
-        <w:rPr>
-          <w:b/>
-          <w:bCs/>
+        <w:rPr>
+          <w:b/>
+          <w:color w:val="222222"/>
+          <w:sz w:val="24"/>
+          <w:szCs w:val="24"/>
+          <w:rtl/>
+        </w:rPr>
+      </w:pPr>
+      <w:r>
+        <w:rPr>
+          <w:rFonts w:hint="cs"/>
+          <w:b/>
+          <w:color w:val="222222"/>
+          <w:sz w:val="24"/>
+          <w:szCs w:val="24"/>
+          <w:rtl/>
+        </w:rPr>
+        <w:t>מטרה נוספת היא לאמן אתכם</w:t>
+      </w:r>
+      <w:r>
+        <w:rPr>
+          <w:rFonts w:hint="cs"/>
+          <w:b/>
           <w:color w:val="222222"/>
           <w:sz w:val="24"/>
           <w:szCs w:val="24"/>
@@ -405,105 +522,375 @@
       </w:r>
       <w:r>
         <w:rPr>
-          <w:color w:val="222222"/>
-          <w:sz w:val="24"/>
-          <w:szCs w:val="24"/>
-          <w:rtl/>
-        </w:rPr>
-        <w:t xml:space="preserve">והתחלה של תקן </w:t>
-      </w:r>
-      <w:r>
-        <w:rPr>
-          <w:b/>
-          <w:bCs/>
-          <w:color w:val="222222"/>
-          <w:sz w:val="24"/>
-          <w:szCs w:val="24"/>
-        </w:rPr>
-        <w:t>20</w:t>
-      </w:r>
-      <w:r>
-        <w:rPr>
-          <w:b/>
-          <w:bCs/>
-          <w:color w:val="222222"/>
-          <w:sz w:val="24"/>
-          <w:szCs w:val="24"/>
-          <w:rtl/>
-        </w:rPr>
-        <w:t>.</w:t>
+          <w:b/>
+          <w:color w:val="222222"/>
+          <w:sz w:val="24"/>
+          <w:szCs w:val="24"/>
+          <w:rtl/>
+        </w:rPr>
+        <w:t>בכישורים כלליים החיוניים לכל מתכנת, כגון: עבודה בסביבות לינוקס (</w:t>
+      </w:r>
+      <w:r>
+        <w:rPr>
+          <w:color w:val="222222"/>
+          <w:sz w:val="24"/>
+          <w:szCs w:val="24"/>
+        </w:rPr>
+        <w:t>Linux</w:t>
+      </w:r>
+      <w:r>
+        <w:rPr>
+          <w:color w:val="222222"/>
+          <w:sz w:val="24"/>
+          <w:szCs w:val="24"/>
+          <w:rtl/>
+        </w:rPr>
+        <w:t>), כולל סקריפטים (</w:t>
+      </w:r>
+      <w:r>
+        <w:rPr>
+          <w:color w:val="222222"/>
+          <w:sz w:val="24"/>
+          <w:szCs w:val="24"/>
+        </w:rPr>
+        <w:t>bash</w:t>
+      </w:r>
+      <w:r>
+        <w:rPr>
+          <w:color w:val="222222"/>
+          <w:sz w:val="24"/>
+          <w:szCs w:val="24"/>
+          <w:rtl/>
+        </w:rPr>
+        <w:t xml:space="preserve">), </w:t>
+      </w:r>
+      <w:r>
+        <w:rPr>
+          <w:b/>
+          <w:color w:val="222222"/>
+          <w:sz w:val="24"/>
+          <w:szCs w:val="24"/>
+          <w:rtl/>
+        </w:rPr>
+        <w:t xml:space="preserve">גיט </w:t>
+      </w:r>
+      <w:r>
+        <w:rPr>
+          <w:color w:val="222222"/>
+          <w:sz w:val="24"/>
+          <w:szCs w:val="24"/>
+          <w:rtl/>
+        </w:rPr>
+        <w:t>(</w:t>
+      </w:r>
+      <w:r>
+        <w:rPr>
+          <w:color w:val="222222"/>
+          <w:sz w:val="24"/>
+          <w:szCs w:val="24"/>
+        </w:rPr>
+        <w:t>git</w:t>
+      </w:r>
+      <w:r>
+        <w:rPr>
+          <w:color w:val="222222"/>
+          <w:sz w:val="24"/>
+          <w:szCs w:val="24"/>
+          <w:rtl/>
+        </w:rPr>
+        <w:t>)</w:t>
+      </w:r>
+      <w:r>
+        <w:rPr>
+          <w:b/>
+          <w:color w:val="222222"/>
+          <w:sz w:val="24"/>
+          <w:szCs w:val="24"/>
+          <w:rtl/>
+        </w:rPr>
+        <w:t>, הצגת קוד בפני הכיתה, עמידה בלוחות זמנים, והתמודדות עם תקלות ושינויים לא צפויים.</w:t>
       </w:r>
     </w:p>
     <w:p>
       <w:pPr>
         <w:bidi/>
         <w:spacing w:before="280" w:after="280" w:line="240" w:lineRule="auto"/>
-      </w:pPr>
-      <w:r>
-        <w:rPr>
-          <w:b/>
-          <w:color w:val="222222"/>
-          <w:sz w:val="24"/>
-          <w:szCs w:val="24"/>
-          <w:rtl/>
-        </w:rPr>
-        <w:t>בנוסף, הקורס יאמן את הסטודנטים בכישורים כלליים החיוניים לכל מתכנת, כגון: עבודה בסביבות לינוקס (</w:t>
-      </w:r>
-      <w:r>
-        <w:rPr>
-          <w:color w:val="222222"/>
-          <w:sz w:val="24"/>
-          <w:szCs w:val="24"/>
-        </w:rPr>
-        <w:t>Linux</w:t>
-      </w:r>
-      <w:r>
-        <w:rPr>
-          <w:color w:val="222222"/>
-          <w:sz w:val="24"/>
-          <w:szCs w:val="24"/>
-          <w:rtl/>
-        </w:rPr>
-        <w:t>), כולל סקריפטים (</w:t>
-      </w:r>
-      <w:r>
-        <w:rPr>
-          <w:color w:val="222222"/>
-          <w:sz w:val="24"/>
-          <w:szCs w:val="24"/>
-        </w:rPr>
-        <w:t>bash</w:t>
-      </w:r>
-      <w:r>
-        <w:rPr>
-          <w:color w:val="222222"/>
-          <w:sz w:val="24"/>
-          <w:szCs w:val="24"/>
-          <w:rtl/>
-        </w:rPr>
-        <w:t xml:space="preserve">), </w:t>
-      </w:r>
-      <w:r>
-        <w:rPr>
-          <w:b/>
-          <w:color w:val="222222"/>
-          <w:sz w:val="24"/>
-          <w:szCs w:val="24"/>
-          <w:rtl/>
-        </w:rPr>
-        <w:t xml:space="preserve">גיט </w:t>
-      </w:r>
-      <w:r>
-        <w:rPr>
-          <w:color w:val="222222"/>
-          <w:sz w:val="24"/>
-          <w:szCs w:val="24"/>
-          <w:rtl/>
-        </w:rPr>
-        <w:t>(</w:t>
-      </w:r>
-      <w:r>
-        <w:rPr>
+        <w:rPr>
+          <w:b/>
+          <w:color w:val="222222"/>
+          <w:sz w:val="24"/>
+          <w:szCs w:val="24"/>
+          <w:rtl/>
+        </w:rPr>
+      </w:pPr>
+      <w:r>
+        <w:rPr>
+          <w:rFonts w:hint="cs"/>
+          <w:bCs/>
+          <w:color w:val="222222"/>
+          <w:sz w:val="32"/>
+          <w:szCs w:val="32"/>
+          <w:rtl/>
+        </w:rPr>
+        <w:t>דרישות קדם</w:t>
+      </w:r>
+      <w:r>
+        <w:rPr>
+          <w:rFonts w:hint="cs"/>
+          <w:b/>
+          <w:color w:val="222222"/>
+          <w:sz w:val="32"/>
+          <w:szCs w:val="32"/>
+          <w:rtl/>
+        </w:rPr>
+        <w:t>:</w:t>
+      </w:r>
+      <w:r>
+        <w:rPr>
+          <w:rFonts w:hint="cs"/>
+          <w:b/>
+          <w:color w:val="222222"/>
+          <w:sz w:val="32"/>
+          <w:szCs w:val="32"/>
+          <w:rtl/>
+        </w:rPr>
+        <w:t xml:space="preserve"> </w:t>
+      </w:r>
+      <w:r>
+        <w:rPr>
+          <w:rFonts w:hint="cs"/>
+          <w:b/>
+          <w:color w:val="222222"/>
+          <w:sz w:val="24"/>
+          <w:szCs w:val="24"/>
+          <w:rtl/>
+        </w:rPr>
+        <w:t>ת</w:t>
+      </w:r>
+      <w:r>
+        <w:rPr>
+          <w:b/>
+          <w:color w:val="222222"/>
+          <w:sz w:val="24"/>
+          <w:szCs w:val="24"/>
+          <w:rtl/>
+        </w:rPr>
+        <w:t>יכנות מערכות א;</w:t>
+      </w:r>
+      <w:r>
+        <w:rPr>
+          <w:rFonts w:hint="cs"/>
+          <w:b/>
+          <w:color w:val="222222"/>
+          <w:sz w:val="24"/>
+          <w:szCs w:val="24"/>
+          <w:rtl/>
+        </w:rPr>
+        <w:t xml:space="preserve"> </w:t>
+      </w:r>
+      <w:r>
+        <w:rPr>
+          <w:b/>
+          <w:color w:val="222222"/>
+          <w:sz w:val="24"/>
+          <w:szCs w:val="24"/>
+          <w:rtl/>
+        </w:rPr>
+        <w:t>תיכנות מונחה עצמים;</w:t>
+      </w:r>
+      <w:r>
+        <w:rPr>
+          <w:rFonts w:hint="cs"/>
+          <w:b/>
+          <w:color w:val="222222"/>
+          <w:sz w:val="24"/>
+          <w:szCs w:val="24"/>
+          <w:rtl/>
+        </w:rPr>
+        <w:t xml:space="preserve"> </w:t>
+      </w:r>
+      <w:r>
+        <w:rPr>
+          <w:b/>
+          <w:color w:val="222222"/>
+          <w:sz w:val="24"/>
+          <w:szCs w:val="24"/>
+          <w:rtl/>
+        </w:rPr>
+        <w:t xml:space="preserve">מבני נתונים </w:t>
+      </w:r>
+      <w:r>
+        <w:rPr>
+          <w:b/>
+          <w:color w:val="222222"/>
+          <w:sz w:val="24"/>
+          <w:szCs w:val="24"/>
+        </w:rPr>
+        <w:t>1</w:t>
+      </w:r>
+      <w:r>
+        <w:rPr>
+          <w:b/>
+          <w:color w:val="222222"/>
+          <w:sz w:val="24"/>
+          <w:szCs w:val="24"/>
+          <w:rtl/>
+        </w:rPr>
+        <w:t xml:space="preserve"> / </w:t>
+      </w:r>
+      <w:r>
+        <w:rPr>
+          <w:b/>
+          <w:color w:val="222222"/>
+          <w:sz w:val="24"/>
+          <w:szCs w:val="24"/>
+        </w:rPr>
+        <w:t>1</w:t>
+      </w:r>
+      <w:r>
+        <w:rPr>
+          <w:b/>
+          <w:color w:val="222222"/>
+          <w:sz w:val="24"/>
+          <w:szCs w:val="24"/>
+          <w:rtl/>
+        </w:rPr>
+        <w:t>מ</w:t>
+      </w:r>
+      <w:r>
+        <w:rPr>
+          <w:rFonts w:hint="cs"/>
+          <w:b/>
+          <w:color w:val="222222"/>
+          <w:sz w:val="24"/>
+          <w:szCs w:val="24"/>
+          <w:rtl/>
+        </w:rPr>
+        <w:t>;</w:t>
+      </w:r>
+      <w:r>
+        <w:rPr>
+          <w:rFonts w:hint="cs"/>
+          <w:b/>
+          <w:color w:val="222222"/>
+          <w:sz w:val="24"/>
+          <w:szCs w:val="24"/>
+          <w:rtl/>
+        </w:rPr>
+        <w:t xml:space="preserve"> </w:t>
+      </w:r>
+      <w:r>
+        <w:rPr>
+          <w:b/>
+          <w:color w:val="222222"/>
+          <w:sz w:val="24"/>
+          <w:szCs w:val="24"/>
+          <w:rtl/>
+        </w:rPr>
+        <w:t xml:space="preserve">אלגוריתמים </w:t>
+      </w:r>
+      <w:r>
+        <w:rPr>
+          <w:b/>
+          <w:color w:val="222222"/>
+          <w:sz w:val="24"/>
+          <w:szCs w:val="24"/>
+        </w:rPr>
+        <w:t>1</w:t>
+      </w:r>
+      <w:r>
+        <w:rPr>
+          <w:b/>
+          <w:color w:val="222222"/>
+          <w:sz w:val="24"/>
+          <w:szCs w:val="24"/>
+          <w:rtl/>
+        </w:rPr>
+        <w:t xml:space="preserve"> / </w:t>
+      </w:r>
+      <w:r>
+        <w:rPr>
+          <w:b/>
+          <w:color w:val="222222"/>
+          <w:sz w:val="24"/>
+          <w:szCs w:val="24"/>
+        </w:rPr>
+        <w:t>1</w:t>
+      </w:r>
+      <w:r>
+        <w:rPr>
+          <w:b/>
+          <w:color w:val="222222"/>
+          <w:sz w:val="24"/>
+          <w:szCs w:val="24"/>
+          <w:rtl/>
+        </w:rPr>
+        <w:t>מ;</w:t>
+      </w:r>
+      <w:r>
+        <w:rPr>
+          <w:rFonts w:hint="cs"/>
+          <w:b/>
+          <w:color w:val="222222"/>
+          <w:sz w:val="24"/>
+          <w:szCs w:val="24"/>
+          <w:rtl/>
+        </w:rPr>
+        <w:t xml:space="preserve"> </w:t>
+      </w:r>
+      <w:r>
+        <w:rPr>
+          <w:b/>
+          <w:color w:val="222222"/>
+          <w:sz w:val="24"/>
+          <w:szCs w:val="24"/>
+          <w:rtl/>
+        </w:rPr>
+        <w:t>ארכיטקטורה של מחשבים.</w:t>
+      </w:r>
+      <w:r>
+        <w:rPr>
+          <w:rFonts w:hint="cs"/>
+          <w:b/>
+          <w:color w:val="222222"/>
+          <w:sz w:val="24"/>
+          <w:szCs w:val="24"/>
+          <w:rtl/>
+        </w:rPr>
+        <w:t xml:space="preserve"> בנוסף, </w:t>
+      </w:r>
+      <w:r>
+        <w:rPr>
+          <w:b/>
+          <w:color w:val="222222"/>
+          <w:sz w:val="24"/>
+          <w:szCs w:val="24"/>
+          <w:rtl/>
+        </w:rPr>
+        <w:t>המטלות יוגשו ב-</w:t>
+      </w:r>
+      <w:r>
+        <w:rPr>
+          <w:b/>
+          <w:color w:val="222222"/>
+          <w:sz w:val="24"/>
+          <w:szCs w:val="24"/>
+        </w:rPr>
+        <w:t>GitHub</w:t>
+      </w:r>
+      <w:r>
+        <w:rPr>
+          <w:b/>
+          <w:color w:val="222222"/>
+          <w:sz w:val="24"/>
+          <w:szCs w:val="24"/>
+          <w:rtl/>
+        </w:rPr>
+        <w:t xml:space="preserve"> וייבדקו על סביבת לינוקס, ולכן דרוש ידע בסיסי ב-</w:t>
+      </w:r>
+      <w:r>
+        <w:rPr>
+          <w:b/>
           <w:color w:val="222222"/>
           <w:sz w:val="24"/>
           <w:szCs w:val="24"/>
@@ -512,433 +899,449 @@
       </w:r>
       <w:r>
         <w:rPr>
-          <w:color w:val="222222"/>
-          <w:sz w:val="24"/>
-          <w:szCs w:val="24"/>
-          <w:rtl/>
-        </w:rPr>
-        <w:t>)</w:t>
-      </w:r>
-      <w:r>
-        <w:rPr>
-          <w:b/>
-          <w:color w:val="222222"/>
-          <w:sz w:val="24"/>
-          <w:szCs w:val="24"/>
-          <w:rtl/>
-        </w:rPr>
-        <w:t>, הצגת קוד בפני הכיתה, עמידה בלוחות זמנים, והתמודדות עם תקלות ושינויים לא צפויים.</w:t>
+          <w:b/>
+          <w:color w:val="222222"/>
+          <w:sz w:val="24"/>
+          <w:szCs w:val="24"/>
+          <w:rtl/>
+        </w:rPr>
+        <w:t xml:space="preserve"> ובלינוקס.</w:t>
       </w:r>
     </w:p>
     <w:p>
       <w:pPr>
-        <w:pStyle w:val="Heading2"/>
         <w:bidi/>
-      </w:pPr>
-      <w:r>
-        <w:rPr>
-          <w:rtl/>
-        </w:rPr>
-        <w:t>דרישות קדם</w:t>
+        <w:spacing w:before="280" w:after="280" w:line="240" w:lineRule="auto"/>
+        <w:rPr>
+          <w:b/>
+          <w:color w:val="222222"/>
+          <w:sz w:val="24"/>
+          <w:szCs w:val="24"/>
+          <w:rtl/>
+        </w:rPr>
+      </w:pPr>
+      <w:bookmarkStart w:id="0" w:name="_Hlk64231920"/>
+      <w:r>
+        <w:rPr>
+          <w:rFonts w:hint="cs"/>
+          <w:b/>
+          <w:bCs/>
+          <w:color w:val="222222"/>
+          <w:sz w:val="32"/>
+          <w:szCs w:val="32"/>
+          <w:rtl/>
+        </w:rPr>
+        <w:t>מהלך השיעורים</w:t>
+      </w:r>
+      <w:r>
+        <w:rPr>
+          <w:rFonts w:hint="cs"/>
+          <w:b/>
+          <w:color w:val="222222"/>
+          <w:sz w:val="32"/>
+          <w:szCs w:val="32"/>
+          <w:rtl/>
+        </w:rPr>
+        <w:t xml:space="preserve">: </w:t>
+      </w:r>
+      <w:bookmarkEnd w:id="0"/>
+      <w:r>
+        <w:rPr>
+          <w:rFonts w:hint="cs"/>
+          <w:b/>
+          <w:color w:val="222222"/>
+          <w:sz w:val="24"/>
+          <w:szCs w:val="24"/>
+          <w:rtl/>
+        </w:rPr>
+        <w:t>שימו לב: חלק מקבוצות ההרצאה והתירגול הרשומות במערכת יוקדשו לקריאת קוד (</w:t>
+      </w:r>
+      <w:r>
+        <w:rPr>
+          <w:b/>
+          <w:color w:val="222222"/>
+          <w:sz w:val="24"/>
+          <w:szCs w:val="24"/>
+        </w:rPr>
+        <w:t>code review</w:t>
+      </w:r>
+      <w:r>
+        <w:rPr>
+          <w:rFonts w:hint="cs"/>
+          <w:b/>
+          <w:color w:val="222222"/>
+          <w:sz w:val="24"/>
+          <w:szCs w:val="24"/>
+          <w:rtl/>
+        </w:rPr>
+        <w:t xml:space="preserve">). זאת על-מנת לתת לכם משוב אישי על המטלות שלכם. סטודנטים הרשומים לקבוצות אלו מתבקשים להשתתף בהרצאות / תירגולים המתקיימים במקביל. </w:t>
       </w:r>
     </w:p>
     <w:p>
       <w:pPr>
         <w:bidi/>
         <w:spacing w:before="280" w:after="280" w:line="240" w:lineRule="auto"/>
-      </w:pPr>
-      <w:r>
-        <w:rPr>
-          <w:b/>
-          <w:color w:val="222222"/>
-          <w:sz w:val="24"/>
-          <w:szCs w:val="24"/>
-          <w:rtl/>
-        </w:rPr>
-        <w:t>תיכנות מערכות א;         תיכנות מונחה עצמים;</w:t>
-      </w:r>
-      <w:r>
-        <w:rPr>
-          <w:b/>
-          <w:color w:val="222222"/>
-          <w:sz w:val="24"/>
-          <w:szCs w:val="24"/>
-          <w:rtl/>
-        </w:rPr>
-        <w:br/>
-        <w:t xml:space="preserve">מבני נתונים </w:t>
-      </w:r>
-      <w:r>
-        <w:rPr>
-          <w:b/>
-          <w:color w:val="222222"/>
-          <w:sz w:val="24"/>
-          <w:szCs w:val="24"/>
-        </w:rPr>
-        <w:t>1</w:t>
-      </w:r>
-      <w:r>
-        <w:rPr>
-          <w:b/>
-          <w:color w:val="222222"/>
-          <w:sz w:val="24"/>
-          <w:szCs w:val="24"/>
-          <w:rtl/>
-        </w:rPr>
-        <w:t xml:space="preserve"> / </w:t>
-      </w:r>
-      <w:r>
-        <w:rPr>
-          <w:b/>
-          <w:color w:val="222222"/>
-          <w:sz w:val="24"/>
-          <w:szCs w:val="24"/>
-        </w:rPr>
-        <w:t>1</w:t>
-      </w:r>
-      <w:r>
-        <w:rPr>
-          <w:b/>
-          <w:color w:val="222222"/>
-          <w:sz w:val="24"/>
-          <w:szCs w:val="24"/>
-          <w:rtl/>
-        </w:rPr>
-        <w:t xml:space="preserve">מ;       אלגוריתמים </w:t>
-      </w:r>
-      <w:r>
-        <w:rPr>
-          <w:b/>
-          <w:color w:val="222222"/>
-          <w:sz w:val="24"/>
-          <w:szCs w:val="24"/>
-        </w:rPr>
-        <w:t>1</w:t>
-      </w:r>
-      <w:r>
-        <w:rPr>
-          <w:b/>
-          <w:color w:val="222222"/>
-          <w:sz w:val="24"/>
-          <w:szCs w:val="24"/>
-          <w:rtl/>
-        </w:rPr>
-        <w:t xml:space="preserve"> / </w:t>
-      </w:r>
-      <w:r>
-        <w:rPr>
-          <w:b/>
-          <w:color w:val="222222"/>
-          <w:sz w:val="24"/>
-          <w:szCs w:val="24"/>
-        </w:rPr>
-        <w:t>1</w:t>
-      </w:r>
-      <w:r>
-        <w:rPr>
-          <w:b/>
-          <w:color w:val="222222"/>
-          <w:sz w:val="24"/>
-          <w:szCs w:val="24"/>
-          <w:rtl/>
-        </w:rPr>
-        <w:t>מ;       ארכיטקטורה של מחשבים.</w:t>
+        <w:rPr>
+          <w:rFonts w:eastAsia="Times New Roman"/>
+          <w:sz w:val="24"/>
+          <w:szCs w:val="24"/>
+          <w:rtl/>
+        </w:rPr>
+      </w:pPr>
+      <w:r>
+        <w:rPr>
+          <w:rFonts w:hint="cs"/>
+          <w:b/>
+          <w:bCs/>
+          <w:color w:val="222222"/>
+          <w:sz w:val="32"/>
+          <w:szCs w:val="32"/>
+          <w:rtl/>
+        </w:rPr>
+        <w:t>המטלות</w:t>
+      </w:r>
+      <w:r>
+        <w:rPr>
+          <w:rFonts w:hint="cs"/>
+          <w:b/>
+          <w:color w:val="222222"/>
+          <w:sz w:val="32"/>
+          <w:szCs w:val="32"/>
+          <w:rtl/>
+        </w:rPr>
+        <w:t>:</w:t>
+      </w:r>
+      <w:r>
+        <w:rPr>
+          <w:rFonts w:hint="cs"/>
+          <w:b/>
+          <w:color w:val="222222"/>
+          <w:sz w:val="32"/>
+          <w:szCs w:val="32"/>
+          <w:rtl/>
+        </w:rPr>
+        <w:t xml:space="preserve"> </w:t>
+      </w:r>
+      <w:r>
+        <w:rPr>
+          <w:rFonts w:eastAsia="Times New Roman" w:hint="cs"/>
+          <w:sz w:val="24"/>
+          <w:szCs w:val="24"/>
+          <w:rtl/>
+        </w:rPr>
+        <w:t xml:space="preserve">מתוכננות כ-12 מטלות, בממוצע מטלה אחת בשבוע. </w:t>
+      </w:r>
+      <w:r>
+        <w:rPr>
+          <w:rFonts w:eastAsia="Times New Roman" w:hint="cs"/>
+          <w:sz w:val="24"/>
+          <w:szCs w:val="24"/>
+          <w:rtl/>
+        </w:rPr>
+        <w:t>ה</w:t>
+      </w:r>
+      <w:r>
+        <w:rPr>
+          <w:rFonts w:eastAsia="Times New Roman" w:hint="cs"/>
+          <w:sz w:val="24"/>
+          <w:szCs w:val="24"/>
+          <w:rtl/>
+        </w:rPr>
+        <w:t>הגשה אישית</w:t>
+      </w:r>
+      <w:r>
+        <w:rPr>
+          <w:rFonts w:eastAsia="Times New Roman" w:hint="cs"/>
+          <w:sz w:val="24"/>
+          <w:szCs w:val="24"/>
+          <w:rtl/>
+        </w:rPr>
+        <w:t>, ומורכבת מהגשת קוד לבדיקה אוטומטית, וכן הצגה בפני מרצה / מתרגל ל-</w:t>
+      </w:r>
+      <w:r>
+        <w:rPr>
+          <w:rFonts w:eastAsia="Times New Roman"/>
+          <w:sz w:val="24"/>
+          <w:szCs w:val="24"/>
+        </w:rPr>
+        <w:t>code review</w:t>
+      </w:r>
+      <w:r>
+        <w:rPr>
+          <w:rFonts w:eastAsia="Times New Roman" w:hint="cs"/>
+          <w:sz w:val="24"/>
+          <w:szCs w:val="24"/>
+          <w:rtl/>
+        </w:rPr>
+        <w:t xml:space="preserve">. פרטים נוספים </w:t>
+      </w:r>
+      <w:r>
+        <w:rPr>
+          <w:rFonts w:eastAsia="Times New Roman" w:hint="cs"/>
+          <w:sz w:val="24"/>
+          <w:szCs w:val="24"/>
+          <w:rtl/>
+        </w:rPr>
+        <w:t xml:space="preserve">יתפרסמו </w:t>
+      </w:r>
+      <w:r>
+        <w:rPr>
+          <w:rFonts w:eastAsia="Times New Roman" w:hint="cs"/>
+          <w:sz w:val="24"/>
+          <w:szCs w:val="24"/>
+          <w:rtl/>
+        </w:rPr>
+        <w:t xml:space="preserve">בגיטהאב של הקורס. </w:t>
+      </w:r>
+      <w:r>
+        <w:rPr>
+          <w:rFonts w:eastAsia="Times New Roman"/>
+          <w:sz w:val="24"/>
+          <w:szCs w:val="24"/>
+          <w:rtl/>
+        </w:rPr>
+        <w:t xml:space="preserve">עומס עבודה משוער: </w:t>
+      </w:r>
+      <w:r>
+        <w:rPr>
+          <w:rFonts w:eastAsia="Times New Roman" w:hint="cs"/>
+          <w:sz w:val="24"/>
+          <w:szCs w:val="24"/>
+          <w:rtl/>
+        </w:rPr>
+        <w:t xml:space="preserve">כ-10 </w:t>
+      </w:r>
+      <w:r>
+        <w:rPr>
+          <w:rFonts w:eastAsia="Times New Roman"/>
+          <w:sz w:val="24"/>
+          <w:szCs w:val="24"/>
+          <w:rtl/>
+        </w:rPr>
+        <w:t>שעות בשבוע.</w:t>
       </w:r>
     </w:p>
     <w:p>
       <w:pPr>
         <w:bidi/>
         <w:spacing w:before="280" w:after="280" w:line="240" w:lineRule="auto"/>
-      </w:pPr>
-      <w:r>
-        <w:rPr>
-          <w:b/>
-          <w:color w:val="222222"/>
-          <w:sz w:val="24"/>
-          <w:szCs w:val="24"/>
-          <w:rtl/>
-        </w:rPr>
-        <w:t>המטלות יוגשו ב-</w:t>
-      </w:r>
-      <w:r>
-        <w:rPr>
-          <w:b/>
-          <w:color w:val="222222"/>
-          <w:sz w:val="24"/>
-          <w:szCs w:val="24"/>
-        </w:rPr>
-        <w:t>GitHub</w:t>
-      </w:r>
-      <w:r>
-        <w:rPr>
-          <w:b/>
-          <w:color w:val="222222"/>
-          <w:sz w:val="24"/>
-          <w:szCs w:val="24"/>
-          <w:rtl/>
-        </w:rPr>
-        <w:t xml:space="preserve"> וייבדקו על סביבת לינוקס, ולכן דרוש ידע בסיסי ב-</w:t>
-      </w:r>
-      <w:r>
-        <w:rPr>
-          <w:b/>
-          <w:color w:val="222222"/>
-          <w:sz w:val="24"/>
-          <w:szCs w:val="24"/>
-        </w:rPr>
-        <w:t>git</w:t>
-      </w:r>
-      <w:r>
-        <w:rPr>
-          <w:b/>
-          <w:color w:val="222222"/>
-          <w:sz w:val="24"/>
-          <w:szCs w:val="24"/>
-          <w:rtl/>
-        </w:rPr>
-        <w:t xml:space="preserve"> ובלינוקס.</w:t>
+        <w:rPr>
+          <w:rFonts w:eastAsia="Times New Roman"/>
+          <w:sz w:val="24"/>
+          <w:szCs w:val="24"/>
+          <w:rtl/>
+        </w:rPr>
+      </w:pPr>
+      <w:r>
+        <w:rPr>
+          <w:rFonts w:hint="cs"/>
+          <w:b/>
+          <w:bCs/>
+          <w:color w:val="222222"/>
+          <w:sz w:val="32"/>
+          <w:szCs w:val="32"/>
+          <w:rtl/>
+        </w:rPr>
+        <w:t>הרכב הציון</w:t>
+      </w:r>
+      <w:r>
+        <w:rPr>
+          <w:rFonts w:hint="cs"/>
+          <w:b/>
+          <w:color w:val="222222"/>
+          <w:sz w:val="32"/>
+          <w:szCs w:val="32"/>
+          <w:rtl/>
+        </w:rPr>
+        <w:t>:</w:t>
+      </w:r>
+      <w:r>
+        <w:rPr>
+          <w:rFonts w:hint="cs"/>
+          <w:b/>
+          <w:color w:val="222222"/>
+          <w:sz w:val="32"/>
+          <w:szCs w:val="32"/>
+          <w:rtl/>
+        </w:rPr>
+        <w:t xml:space="preserve"> </w:t>
+      </w:r>
+      <w:r>
+        <w:rPr>
+          <w:rFonts w:eastAsia="Times New Roman" w:hint="cs"/>
+          <w:sz w:val="24"/>
+          <w:szCs w:val="24"/>
+          <w:rtl/>
+        </w:rPr>
+        <w:t>אנחנו נמצאים בתקופ</w:t>
+      </w:r>
+      <w:r>
+        <w:rPr>
+          <w:rFonts w:eastAsia="Times New Roman" w:hint="cs"/>
+          <w:sz w:val="24"/>
+          <w:szCs w:val="24"/>
+          <w:rtl/>
+        </w:rPr>
+        <w:t>ת</w:t>
+      </w:r>
+      <w:r>
+        <w:rPr>
+          <w:rFonts w:eastAsia="Times New Roman" w:hint="cs"/>
+          <w:sz w:val="24"/>
+          <w:szCs w:val="24"/>
+          <w:rtl/>
+        </w:rPr>
+        <w:t xml:space="preserve"> אי-ודאות, ולא יודעים אם תהיה אפשרות לקיים בחינות. </w:t>
+      </w:r>
+      <w:r>
+        <w:rPr>
+          <w:rFonts w:eastAsia="Times New Roman" w:hint="cs"/>
+          <w:sz w:val="24"/>
+          <w:szCs w:val="24"/>
+          <w:rtl/>
+        </w:rPr>
+        <w:t>כרגע חלוקת הציון היא:</w:t>
+      </w:r>
+      <w:r>
+        <w:rPr>
+          <w:rFonts w:eastAsia="Times New Roman" w:hint="cs"/>
+          <w:sz w:val="24"/>
+          <w:szCs w:val="24"/>
+          <w:rtl/>
+        </w:rPr>
+        <w:t xml:space="preserve">  </w:t>
+      </w:r>
+      <w:r>
+        <w:rPr>
+          <w:rFonts w:eastAsia="Times New Roman" w:hint="cs"/>
+          <w:sz w:val="24"/>
+          <w:szCs w:val="24"/>
+          <w:rtl/>
+        </w:rPr>
+        <w:t>50% בחינה סופית</w:t>
+      </w:r>
+      <w:r>
+        <w:rPr>
+          <w:rFonts w:eastAsia="Times New Roman" w:hint="cs"/>
+          <w:sz w:val="24"/>
+          <w:szCs w:val="24"/>
+          <w:rtl/>
+        </w:rPr>
+        <w:t xml:space="preserve">, </w:t>
+      </w:r>
+      <w:r>
+        <w:rPr>
+          <w:rFonts w:eastAsia="Times New Roman" w:hint="cs"/>
+          <w:sz w:val="24"/>
+          <w:szCs w:val="24"/>
+          <w:rtl/>
+        </w:rPr>
+        <w:t>50% מטלות</w:t>
+      </w:r>
+      <w:r>
+        <w:rPr>
+          <w:rFonts w:eastAsia="Times New Roman" w:hint="cs"/>
+          <w:sz w:val="24"/>
+          <w:szCs w:val="24"/>
+          <w:rtl/>
+        </w:rPr>
+        <w:t>.</w:t>
+      </w:r>
+      <w:r>
+        <w:rPr>
+          <w:rFonts w:eastAsia="Times New Roman" w:hint="cs"/>
+          <w:sz w:val="24"/>
+          <w:szCs w:val="24"/>
+          <w:rtl/>
+        </w:rPr>
+        <w:t xml:space="preserve">  </w:t>
+      </w:r>
+      <w:r>
+        <w:rPr>
+          <w:rFonts w:eastAsia="Times New Roman" w:hint="cs"/>
+          <w:sz w:val="24"/>
+          <w:szCs w:val="24"/>
+          <w:rtl/>
+        </w:rPr>
+        <w:t xml:space="preserve">אם </w:t>
+      </w:r>
+      <w:r>
+        <w:rPr>
+          <w:rFonts w:eastAsia="Times New Roman" w:hint="cs"/>
+          <w:i/>
+          <w:iCs/>
+          <w:sz w:val="24"/>
+          <w:szCs w:val="24"/>
+          <w:rtl/>
+        </w:rPr>
+        <w:t>לא</w:t>
+      </w:r>
+      <w:r>
+        <w:rPr>
+          <w:rFonts w:eastAsia="Times New Roman" w:hint="cs"/>
+          <w:sz w:val="24"/>
+          <w:szCs w:val="24"/>
+          <w:rtl/>
+        </w:rPr>
+        <w:t xml:space="preserve"> תהיה בחינה סופית, </w:t>
+      </w:r>
+      <w:r>
+        <w:rPr>
+          <w:rFonts w:eastAsia="Times New Roman" w:hint="cs"/>
+          <w:sz w:val="24"/>
+          <w:szCs w:val="24"/>
+          <w:rtl/>
+        </w:rPr>
+        <w:t xml:space="preserve">אז הציון יהיה 100% מטלות </w:t>
+      </w:r>
+      <w:r>
+        <w:rPr>
+          <w:rFonts w:eastAsia="Times New Roman"/>
+          <w:sz w:val="24"/>
+          <w:szCs w:val="24"/>
+          <w:rtl/>
+        </w:rPr>
+        <w:t>–</w:t>
+      </w:r>
+      <w:r>
+        <w:rPr>
+          <w:rFonts w:eastAsia="Times New Roman" w:hint="cs"/>
+          <w:sz w:val="24"/>
+          <w:szCs w:val="24"/>
+          <w:rtl/>
+        </w:rPr>
+        <w:t xml:space="preserve"> </w:t>
+      </w:r>
+      <w:r>
+        <w:rPr>
+          <w:rFonts w:eastAsia="Times New Roman" w:hint="cs"/>
+          <w:sz w:val="24"/>
+          <w:szCs w:val="24"/>
+          <w:rtl/>
+        </w:rPr>
+        <w:t xml:space="preserve">ואז </w:t>
+      </w:r>
+      <w:r>
+        <w:rPr>
+          <w:rFonts w:eastAsia="Times New Roman" w:hint="cs"/>
+          <w:sz w:val="24"/>
+          <w:szCs w:val="24"/>
+          <w:rtl/>
+        </w:rPr>
+        <w:t>ציון הקורס יהיה ציון המטלות כפול 2.</w:t>
       </w:r>
     </w:p>
     <w:p>
       <w:pPr>
-        <w:pStyle w:val="Heading2"/>
-        <w:bidi/>
-      </w:pPr>
-      <w:r>
-        <w:rPr>
-          <w:rtl/>
-        </w:rPr>
-        <w:t>הציון</w:t>
-      </w:r>
-    </w:p>
-    <w:p>
-      <w:pPr>
         <w:autoSpaceDE w:val="0"/>
         <w:bidi/>
         <w:rPr>
           <w:rFonts w:eastAsia="Times New Roman"/>
-          <w:rtl/>
-        </w:rPr>
-      </w:pPr>
-      <w:r>
-        <w:rPr>
-          <w:rFonts w:eastAsia="Times New Roman" w:hint="eastAsia"/>
-          <w:b/>
-          <w:bCs/>
-          <w:rtl/>
-        </w:rPr>
-        <w:t>ציון</w:t>
-      </w:r>
-      <w:r>
-        <w:rPr>
-          <w:rFonts w:eastAsia="Times New Roman" w:hint="eastAsia"/>
-          <w:rtl/>
-        </w:rPr>
-        <w:t xml:space="preserve">: </w:t>
-      </w:r>
-      <w:r>
-        <w:rPr>
-          <w:rFonts w:eastAsia="Times New Roman" w:hint="cs"/>
-          <w:rtl/>
-        </w:rPr>
-        <w:t xml:space="preserve"> אנחנו נמצאים בתקופה של אי-ודאות, ולא יודעים אם תהיה אפשרות לקיים בחינות. לכן נבחנות בשלב זה שתי אפשרויות לחלוקת הציון:</w:t>
-      </w:r>
-    </w:p>
-    <w:p>
-      <w:pPr>
-        <w:autoSpaceDE w:val="0"/>
-        <w:bidi/>
-        <w:rPr>
-          <w:rFonts w:eastAsia="Times New Roman"/>
-          <w:rtl/>
-        </w:rPr>
-      </w:pPr>
-    </w:p>
-    <w:p>
-      <w:pPr>
-        <w:numPr>
-          <w:ilvl w:val="0"/>
-          <w:numId w:val="4"/>
-        </w:numPr>
-        <w:autoSpaceDE w:val="0"/>
-        <w:bidi/>
-        <w:spacing w:line="240" w:lineRule="auto"/>
-        <w:rPr>
-          <w:rFonts w:eastAsia="Times New Roman"/>
-          <w:rtl/>
-        </w:rPr>
-      </w:pPr>
-      <w:r>
-        <w:rPr>
-          <w:rFonts w:eastAsia="Times New Roman" w:hint="cs"/>
-          <w:b/>
-          <w:bCs/>
-          <w:rtl/>
-        </w:rPr>
-        <w:t>אפשרות א</w:t>
-      </w:r>
-      <w:r>
-        <w:rPr>
-          <w:rFonts w:eastAsia="Times New Roman" w:hint="cs"/>
-          <w:rtl/>
-        </w:rPr>
-        <w:t xml:space="preserve">: הציון יתבסס </w:t>
-      </w:r>
-      <w:r>
-        <w:rPr>
-          <w:rFonts w:eastAsia="Times New Roman" w:hint="cs"/>
-          <w:rtl/>
-        </w:rPr>
-        <w:t>כולו על בחינה סופית. תהיה אפשרות לקבל תוספת נקודות על הגשת מטלות, כתיבת בדיקות, והצגה בתירגולים.</w:t>
-      </w:r>
-    </w:p>
-    <w:p>
-      <w:pPr>
-        <w:numPr>
-          <w:ilvl w:val="0"/>
-          <w:numId w:val="4"/>
-        </w:numPr>
-        <w:autoSpaceDE w:val="0"/>
-        <w:bidi/>
-        <w:spacing w:line="240" w:lineRule="auto"/>
-        <w:rPr>
-          <w:rFonts w:eastAsia="Times New Roman"/>
-        </w:rPr>
-      </w:pPr>
-      <w:r>
-        <w:rPr>
-          <w:rFonts w:eastAsia="Times New Roman" w:hint="cs"/>
-          <w:b/>
-          <w:bCs/>
-          <w:rtl/>
-        </w:rPr>
-        <w:t>אפשרות ב</w:t>
-      </w:r>
-      <w:r>
-        <w:rPr>
-          <w:rFonts w:eastAsia="Times New Roman" w:hint="cs"/>
-          <w:rtl/>
-        </w:rPr>
-        <w:t>: הציון יתבסס כולו על מטלות</w:t>
-      </w:r>
-      <w:r>
-        <w:rPr>
-          <w:rFonts w:eastAsia="Times New Roman" w:hint="cs"/>
-          <w:rtl/>
-        </w:rPr>
-        <w:t xml:space="preserve">, </w:t>
-      </w:r>
-      <w:r>
-        <w:rPr>
-          <w:rFonts w:eastAsia="Times New Roman" w:hint="cs"/>
-          <w:rtl/>
-        </w:rPr>
-        <w:t xml:space="preserve">עבודות </w:t>
-      </w:r>
-      <w:r>
-        <w:rPr>
-          <w:rFonts w:eastAsia="Times New Roman" w:hint="cs"/>
-          <w:rtl/>
-        </w:rPr>
-        <w:t xml:space="preserve">והצגות </w:t>
-      </w:r>
-      <w:r>
-        <w:rPr>
-          <w:rFonts w:eastAsia="Times New Roman" w:hint="cs"/>
-          <w:rtl/>
-        </w:rPr>
-        <w:t xml:space="preserve">במשך הסמסטר. </w:t>
-      </w:r>
-    </w:p>
-    <w:p>
-      <w:pPr>
-        <w:autoSpaceDE w:val="0"/>
-        <w:bidi/>
-        <w:rPr>
-          <w:rtl/>
-        </w:rPr>
-      </w:pPr>
-      <w:bookmarkStart w:id="0" w:name="_GoBack"/>
-      <w:bookmarkEnd w:id="0"/>
-    </w:p>
-    <w:p>
-      <w:pPr>
-        <w:autoSpaceDE w:val="0"/>
-        <w:bidi/>
-        <w:rPr>
-          <w:rtl/>
-        </w:rPr>
-      </w:pPr>
-      <w:r>
-        <w:rPr>
-          <w:rFonts w:hint="cs"/>
-          <w:rtl/>
-        </w:rPr>
-        <w:t>אחת משתי האפשרויות הללו (או שילוב שלהן)</w:t>
-      </w:r>
-      <w:r>
-        <w:rPr>
-          <w:rFonts w:hint="cs"/>
-        </w:rPr>
-        <w:t xml:space="preserve"> </w:t>
-      </w:r>
-      <w:r>
-        <w:rPr>
-          <w:rFonts w:hint="cs"/>
-          <w:rtl/>
-        </w:rPr>
-        <w:t>תיבחר בתחילת הסמסטר.</w:t>
-      </w:r>
-    </w:p>
-    <w:p>
-      <w:pPr>
-        <w:bidi/>
-        <w:rPr>
-          <w:rtl/>
-        </w:rPr>
-      </w:pPr>
-    </w:p>
-    <w:p>
-      <w:pPr>
-        <w:bidi/>
-      </w:pPr>
-      <w:r>
-        <w:rPr>
-          <w:b/>
-          <w:bCs/>
-          <w:sz w:val="24"/>
-          <w:szCs w:val="24"/>
-          <w:rtl/>
-        </w:rPr>
-        <w:t xml:space="preserve">עומס עבודה משוער: </w:t>
-      </w:r>
-      <w:r>
-        <w:rPr>
-          <w:b/>
-          <w:bCs/>
-          <w:sz w:val="24"/>
-          <w:szCs w:val="24"/>
-        </w:rPr>
-        <w:t>5-10</w:t>
-      </w:r>
-      <w:r>
-        <w:rPr>
-          <w:b/>
-          <w:bCs/>
-          <w:sz w:val="24"/>
-          <w:szCs w:val="24"/>
-          <w:rtl/>
-        </w:rPr>
-        <w:t xml:space="preserve"> שעות בשבוע</w:t>
-      </w:r>
-      <w:r>
-        <w:rPr>
-          <w:sz w:val="24"/>
-          <w:szCs w:val="24"/>
-          <w:rtl/>
-        </w:rPr>
-        <w:t>.</w:t>
-      </w:r>
+          <w:sz w:val="24"/>
+          <w:szCs w:val="24"/>
+          <w:rtl/>
+        </w:rPr>
+      </w:pPr>
     </w:p>
     <w:p>
       <w:pPr>
@@ -3512,8 +3915,234 @@
 </file>
 
 <file path=word/numbering.xml><?xml version="1.0" encoding="utf-8"?>
-<w:numbering xmlns:wpc="http://schemas.microsoft.com/office/word/2010/wordprocessingCanvas" xmlns:cx="http://schemas.microsoft.com/office/drawing/2014/chartex" xmlns:cx1="http://schemas.microsoft.com/office/drawing/2015/9/8/chartex" xmlns:cx2="http://schemas.microsoft.com/office/drawing/2015/10/21/chartex" xmlns:cx3="http://schemas.microsoft.com/office/drawing/2016/5/9/chartex" xmlns:cx4="http://schemas.microsoft.com/office/drawing/2016/5/10/chartex" xmlns:cx5="http://schemas.microsoft.com/office/drawing/2016/5/11/chartex" xmlns:cx6="http://schemas.microsoft.com/office/drawing/2016/5/12/chartex" xmlns:cx7="http://schemas.microsoft.com/office/drawing/2016/5/13/chartex" xmlns:cx8="http://schemas.microsoft.com/office/drawing/2016/5/14/chartex" xmlns:mc="http://schemas.openxmlformats.org/markup-compatibility/2006" xmlns:aink="http://schemas.microsoft.com/office/drawing/2016/ink" xmlns:am3d="http://schemas.microsoft.com/office/drawing/2017/model3d" xmlns:o="urn:schemas-microsoft-com:office:office" xmlns:r="http://schemas.openxmlformats.org/officeDocument/2006/relationships" xmlns:m="http://schemas.openxmlformats.org/officeDocument/2006/math" xmlns:v="urn:schemas-microsoft-com:vml" xmlns:wp14="http://schemas.microsoft.com/office/word/2010/wordprocessingDrawing" xmlns:wp="http://schemas.openxmlformats.org/drawingml/2006/wordprocessingDrawing" xmlns:w10="urn:schemas-microsoft-com:office:word" xmlns:w="http://schemas.openxmlformats.org/wordprocessingml/2006/main" xmlns:w14="http://schemas.microsoft.com/office/word/2010/wordml" xmlns:w15="http://schemas.microsoft.com/office/word/2012/wordml" xmlns:w16cid="http://schemas.microsoft.com/office/word/2016/wordml/cid" xmlns:w16se="http://schemas.microsoft.com/office/word/2015/wordml/symex" xmlns:wpg="http://schemas.microsoft.com/office/word/2010/wordprocessingGroup" xmlns:wpi="http://schemas.microsoft.com/office/word/2010/wordprocessingInk" xmlns:wne="http://schemas.microsoft.com/office/word/2006/wordml" xmlns:wps="http://schemas.microsoft.com/office/word/2010/wordprocessingShape" mc:Ignorable="w14 w15 w16se w16cid wp14">
+<w:numbering xmlns:wpc="http://schemas.microsoft.com/office/word/2010/wordprocessingCanvas" xmlns:cx="http://schemas.microsoft.com/office/drawing/2014/chartex" xmlns:cx1="http://schemas.microsoft.com/office/drawing/2015/9/8/chartex" xmlns:cx2="http://schemas.microsoft.com/office/drawing/2015/10/21/chartex" xmlns:cx3="http://schemas.microsoft.com/office/drawing/2016/5/9/chartex" xmlns:cx4="http://schemas.microsoft.com/office/drawing/2016/5/10/chartex" xmlns:cx5="http://schemas.microsoft.com/office/drawing/2016/5/11/chartex" xmlns:cx6="http://schemas.microsoft.com/office/drawing/2016/5/12/chartex" xmlns:cx7="http://schemas.microsoft.com/office/drawing/2016/5/13/chartex" xmlns:cx8="http://schemas.microsoft.com/office/drawing/2016/5/14/chartex" xmlns:mc="http://schemas.openxmlformats.org/markup-compatibility/2006" xmlns:aink="http://schemas.microsoft.com/office/drawing/2016/ink" xmlns:am3d="http://schemas.microsoft.com/office/drawing/2017/model3d" xmlns:o="urn:schemas-microsoft-com:office:office" xmlns:r="http://schemas.openxmlformats.org/officeDocument/2006/relationships" xmlns:m="http://schemas.openxmlformats.org/officeDocument/2006/math" xmlns:v="urn:schemas-microsoft-com:vml" xmlns:wp14="http://schemas.microsoft.com/office/word/2010/wordprocessingDrawing" xmlns:wp="http://schemas.openxmlformats.org/drawingml/2006/wordprocessingDrawing" xmlns:w10="urn:schemas-microsoft-com:office:word" xmlns:w="http://schemas.openxmlformats.org/wordprocessingml/2006/main" xmlns:w14="http://schemas.microsoft.com/office/word/2010/wordml" xmlns:w15="http://schemas.microsoft.com/office/word/2012/wordml" xmlns:w16cex="http://schemas.microsoft.com/office/word/2018/wordml/cex" xmlns:w16cid="http://schemas.microsoft.com/office/word/2016/wordml/cid" xmlns:w16="http://schemas.microsoft.com/office/word/2018/wordml" xmlns:w16se="http://schemas.microsoft.com/office/word/2015/wordml/symex" xmlns:wpg="http://schemas.microsoft.com/office/word/2010/wordprocessingGroup" xmlns:wpi="http://schemas.microsoft.com/office/word/2010/wordprocessingInk" xmlns:wne="http://schemas.microsoft.com/office/word/2006/wordml" xmlns:wps="http://schemas.microsoft.com/office/word/2010/wordprocessingShape" mc:Ignorable="w14 w15 w16se w16cid w16 w16cex wp14">
   <w:abstractNum w:abstractNumId="0" w15:restartNumberingAfterBreak="0">
+    <w:nsid w:val="0D496B86"/>
+    <w:multiLevelType w:val="hybridMultilevel"/>
+    <w:tmpl w:val="7370335E"/>
+    <w:lvl w:ilvl="0" w:tplc="20000001">
+      <w:start w:val="1"/>
+      <w:numFmt w:val="bullet"/>
+      <w:lvlText w:val=""/>
+      <w:lvlJc w:val="left"/>
+      <w:pPr>
+        <w:ind w:left="720" w:hanging="360"/>
+      </w:pPr>
+      <w:rPr>
+        <w:rFonts w:ascii="Symbol" w:hAnsi="Symbol" w:hint="default"/>
+      </w:rPr>
+    </w:lvl>
+    <w:lvl w:ilvl="1" w:tplc="20000003" w:tentative="1">
+      <w:start w:val="1"/>
+      <w:numFmt w:val="bullet"/>
+      <w:lvlText w:val="o"/>
+      <w:lvlJc w:val="left"/>
+      <w:pPr>
+        <w:ind w:left="1440" w:hanging="360"/>
+      </w:pPr>
+      <w:rPr>
+        <w:rFonts w:ascii="Courier New" w:hAnsi="Courier New" w:cs="Courier New" w:hint="default"/>
+      </w:rPr>
+    </w:lvl>
+    <w:lvl w:ilvl="2" w:tplc="20000005" w:tentative="1">
+      <w:start w:val="1"/>
+      <w:numFmt w:val="bullet"/>
+      <w:lvlText w:val=""/>
+      <w:lvlJc w:val="left"/>
+      <w:pPr>
+        <w:ind w:left="2160" w:hanging="360"/>
+      </w:pPr>
+      <w:rPr>
+        <w:rFonts w:ascii="Wingdings" w:hAnsi="Wingdings" w:hint="default"/>
+      </w:rPr>
+    </w:lvl>
+    <w:lvl w:ilvl="3" w:tplc="20000001" w:tentative="1">
+      <w:start w:val="1"/>
+      <w:numFmt w:val="bullet"/>
+      <w:lvlText w:val=""/>
+      <w:lvlJc w:val="left"/>
+      <w:pPr>
+        <w:ind w:left="2880" w:hanging="360"/>
+      </w:pPr>
+      <w:rPr>
+        <w:rFonts w:ascii="Symbol" w:hAnsi="Symbol" w:hint="default"/>
+      </w:rPr>
+    </w:lvl>
+    <w:lvl w:ilvl="4" w:tplc="20000003" w:tentative="1">
+      <w:start w:val="1"/>
+      <w:numFmt w:val="bullet"/>
+      <w:lvlText w:val="o"/>
+      <w:lvlJc w:val="left"/>
+      <w:pPr>
+        <w:ind w:left="3600" w:hanging="360"/>
+      </w:pPr>
+      <w:rPr>
+        <w:rFonts w:ascii="Courier New" w:hAnsi="Courier New" w:cs="Courier New" w:hint="default"/>
+      </w:rPr>
+    </w:lvl>
+    <w:lvl w:ilvl="5" w:tplc="20000005" w:tentative="1">
+      <w:start w:val="1"/>
+      <w:numFmt w:val="bullet"/>
+      <w:lvlText w:val=""/>
+      <w:lvlJc w:val="left"/>
+      <w:pPr>
+        <w:ind w:left="4320" w:hanging="360"/>
+      </w:pPr>
+      <w:rPr>
+        <w:rFonts w:ascii="Wingdings" w:hAnsi="Wingdings" w:hint="default"/>
+      </w:rPr>
+    </w:lvl>
+    <w:lvl w:ilvl="6" w:tplc="20000001" w:tentative="1">
+      <w:start w:val="1"/>
+      <w:numFmt w:val="bullet"/>
+      <w:lvlText w:val=""/>
+      <w:lvlJc w:val="left"/>
+      <w:pPr>
+        <w:ind w:left="5040" w:hanging="360"/>
+      </w:pPr>
+      <w:rPr>
+        <w:rFonts w:ascii="Symbol" w:hAnsi="Symbol" w:hint="default"/>
+      </w:rPr>
+    </w:lvl>
+    <w:lvl w:ilvl="7" w:tplc="20000003" w:tentative="1">
+      <w:start w:val="1"/>
+      <w:numFmt w:val="bullet"/>
+      <w:lvlText w:val="o"/>
+      <w:lvlJc w:val="left"/>
+      <w:pPr>
+        <w:ind w:left="5760" w:hanging="360"/>
+      </w:pPr>
+      <w:rPr>
+        <w:rFonts w:ascii="Courier New" w:hAnsi="Courier New" w:cs="Courier New" w:hint="default"/>
+      </w:rPr>
+    </w:lvl>
+    <w:lvl w:ilvl="8" w:tplc="20000005" w:tentative="1">
+      <w:start w:val="1"/>
+      <w:numFmt w:val="bullet"/>
+      <w:lvlText w:val=""/>
+      <w:lvlJc w:val="left"/>
+      <w:pPr>
+        <w:ind w:left="6480" w:hanging="360"/>
+      </w:pPr>
+      <w:rPr>
+        <w:rFonts w:ascii="Wingdings" w:hAnsi="Wingdings" w:hint="default"/>
+      </w:rPr>
+    </w:lvl>
+  </w:abstractNum>
+  <w:abstractNum w:abstractNumId="1" w15:restartNumberingAfterBreak="0">
+    <w:nsid w:val="19627DC5"/>
+    <w:multiLevelType w:val="hybridMultilevel"/>
+    <w:tmpl w:val="810413B0"/>
+    <w:lvl w:ilvl="0" w:tplc="20000001">
+      <w:start w:val="1"/>
+      <w:numFmt w:val="bullet"/>
+      <w:lvlText w:val=""/>
+      <w:lvlJc w:val="left"/>
+      <w:pPr>
+        <w:ind w:left="720" w:hanging="360"/>
+      </w:pPr>
+      <w:rPr>
+        <w:rFonts w:ascii="Symbol" w:hAnsi="Symbol" w:hint="default"/>
+      </w:rPr>
+    </w:lvl>
+    <w:lvl w:ilvl="1" w:tplc="20000003" w:tentative="1">
+      <w:start w:val="1"/>
+      <w:numFmt w:val="bullet"/>
+      <w:lvlText w:val="o"/>
+      <w:lvlJc w:val="left"/>
+      <w:pPr>
+        <w:ind w:left="1440" w:hanging="360"/>
+      </w:pPr>
+      <w:rPr>
+        <w:rFonts w:ascii="Courier New" w:hAnsi="Courier New" w:cs="Courier New" w:hint="default"/>
+      </w:rPr>
+    </w:lvl>
+    <w:lvl w:ilvl="2" w:tplc="20000005" w:tentative="1">
+      <w:start w:val="1"/>
+      <w:numFmt w:val="bullet"/>
+      <w:lvlText w:val=""/>
+      <w:lvlJc w:val="left"/>
+      <w:pPr>
+        <w:ind w:left="2160" w:hanging="360"/>
+      </w:pPr>
+      <w:rPr>
+        <w:rFonts w:ascii="Wingdings" w:hAnsi="Wingdings" w:hint="default"/>
+      </w:rPr>
+    </w:lvl>
+    <w:lvl w:ilvl="3" w:tplc="20000001" w:tentative="1">
+      <w:start w:val="1"/>
+      <w:numFmt w:val="bullet"/>
+      <w:lvlText w:val=""/>
+      <w:lvlJc w:val="left"/>
+      <w:pPr>
+        <w:ind w:left="2880" w:hanging="360"/>
+      </w:pPr>
+      <w:rPr>
+        <w:rFonts w:ascii="Symbol" w:hAnsi="Symbol" w:hint="default"/>
+      </w:rPr>
+    </w:lvl>
+    <w:lvl w:ilvl="4" w:tplc="20000003" w:tentative="1">
+      <w:start w:val="1"/>
+      <w:numFmt w:val="bullet"/>
+      <w:lvlText w:val="o"/>
+      <w:lvlJc w:val="left"/>
+      <w:pPr>
+        <w:ind w:left="3600" w:hanging="360"/>
+      </w:pPr>
+      <w:rPr>
+        <w:rFonts w:ascii="Courier New" w:hAnsi="Courier New" w:cs="Courier New" w:hint="default"/>
+      </w:rPr>
+    </w:lvl>
+    <w:lvl w:ilvl="5" w:tplc="20000005" w:tentative="1">
+      <w:start w:val="1"/>
+      <w:numFmt w:val="bullet"/>
+      <w:lvlText w:val=""/>
+      <w:lvlJc w:val="left"/>
+      <w:pPr>
+        <w:ind w:left="4320" w:hanging="360"/>
+      </w:pPr>
+      <w:rPr>
+        <w:rFonts w:ascii="Wingdings" w:hAnsi="Wingdings" w:hint="default"/>
+      </w:rPr>
+    </w:lvl>
+    <w:lvl w:ilvl="6" w:tplc="20000001" w:tentative="1">
+      <w:start w:val="1"/>
+      <w:numFmt w:val="bullet"/>
+      <w:lvlText w:val=""/>
+      <w:lvlJc w:val="left"/>
+      <w:pPr>
+        <w:ind w:left="5040" w:hanging="360"/>
+      </w:pPr>
+      <w:rPr>
+        <w:rFonts w:ascii="Symbol" w:hAnsi="Symbol" w:hint="default"/>
+      </w:rPr>
+    </w:lvl>
+    <w:lvl w:ilvl="7" w:tplc="20000003" w:tentative="1">
+      <w:start w:val="1"/>
+      <w:numFmt w:val="bullet"/>
+      <w:lvlText w:val="o"/>
+      <w:lvlJc w:val="left"/>
+      <w:pPr>
+        <w:ind w:left="5760" w:hanging="360"/>
+      </w:pPr>
+      <w:rPr>
+        <w:rFonts w:ascii="Courier New" w:hAnsi="Courier New" w:cs="Courier New" w:hint="default"/>
+      </w:rPr>
+    </w:lvl>
+    <w:lvl w:ilvl="8" w:tplc="20000005" w:tentative="1">
+      <w:start w:val="1"/>
+      <w:numFmt w:val="bullet"/>
+      <w:lvlText w:val=""/>
+      <w:lvlJc w:val="left"/>
+      <w:pPr>
+        <w:ind w:left="6480" w:hanging="360"/>
+      </w:pPr>
+      <w:rPr>
+        <w:rFonts w:ascii="Wingdings" w:hAnsi="Wingdings" w:hint="default"/>
+      </w:rPr>
+    </w:lvl>
+  </w:abstractNum>
+  <w:abstractNum w:abstractNumId="2" w15:restartNumberingAfterBreak="0">
     <w:nsid w:val="19AA4B2C"/>
     <w:multiLevelType w:val="multilevel"/>
     <w:tmpl w:val="48122E5A"/>
@@ -3608,7 +4237,120 @@
       </w:pPr>
     </w:lvl>
   </w:abstractNum>
-  <w:abstractNum w:abstractNumId="1" w15:restartNumberingAfterBreak="0">
+  <w:abstractNum w:abstractNumId="3" w15:restartNumberingAfterBreak="0">
+    <w:nsid w:val="31914D92"/>
+    <w:multiLevelType w:val="hybridMultilevel"/>
+    <w:tmpl w:val="590C7FE6"/>
+    <w:lvl w:ilvl="0" w:tplc="20000001">
+      <w:start w:val="1"/>
+      <w:numFmt w:val="bullet"/>
+      <w:lvlText w:val=""/>
+      <w:lvlJc w:val="left"/>
+      <w:pPr>
+        <w:ind w:left="720" w:hanging="360"/>
+      </w:pPr>
+      <w:rPr>
+        <w:rFonts w:ascii="Symbol" w:hAnsi="Symbol" w:hint="default"/>
+      </w:rPr>
+    </w:lvl>
+    <w:lvl w:ilvl="1" w:tplc="20000003" w:tentative="1">
+      <w:start w:val="1"/>
+      <w:numFmt w:val="bullet"/>
+      <w:lvlText w:val="o"/>
+      <w:lvlJc w:val="left"/>
+      <w:pPr>
+        <w:ind w:left="1440" w:hanging="360"/>
+      </w:pPr>
+      <w:rPr>
+        <w:rFonts w:ascii="Courier New" w:hAnsi="Courier New" w:cs="Courier New" w:hint="default"/>
+      </w:rPr>
+    </w:lvl>
+    <w:lvl w:ilvl="2" w:tplc="20000005" w:tentative="1">
+      <w:start w:val="1"/>
+      <w:numFmt w:val="bullet"/>
+      <w:lvlText w:val=""/>
+      <w:lvlJc w:val="left"/>
+      <w:pPr>
+        <w:ind w:left="2160" w:hanging="360"/>
+      </w:pPr>
+      <w:rPr>
+        <w:rFonts w:ascii="Wingdings" w:hAnsi="Wingdings" w:hint="default"/>
+      </w:rPr>
+    </w:lvl>
+    <w:lvl w:ilvl="3" w:tplc="20000001" w:tentative="1">
+      <w:start w:val="1"/>
+      <w:numFmt w:val="bullet"/>
+      <w:lvlText w:val=""/>
+      <w:lvlJc w:val="left"/>
+      <w:pPr>
+        <w:ind w:left="2880" w:hanging="360"/>
+      </w:pPr>
+      <w:rPr>
+        <w:rFonts w:ascii="Symbol" w:hAnsi="Symbol" w:hint="default"/>
+      </w:rPr>
+    </w:lvl>
+    <w:lvl w:ilvl="4" w:tplc="20000003" w:tentative="1">
+      <w:start w:val="1"/>
+      <w:numFmt w:val="bullet"/>
+      <w:lvlText w:val="o"/>
+      <w:lvlJc w:val="left"/>
+      <w:pPr>
+        <w:ind w:left="3600" w:hanging="360"/>
+      </w:pPr>
+      <w:rPr>
+        <w:rFonts w:ascii="Courier New" w:hAnsi="Courier New" w:cs="Courier New" w:hint="default"/>
+      </w:rPr>
+    </w:lvl>
+    <w:lvl w:ilvl="5" w:tplc="20000005" w:tentative="1">
+      <w:start w:val="1"/>
+      <w:numFmt w:val="bullet"/>
+      <w:lvlText w:val=""/>
+      <w:lvlJc w:val="left"/>
+      <w:pPr>
+        <w:ind w:left="4320" w:hanging="360"/>
+      </w:pPr>
+      <w:rPr>
+        <w:rFonts w:ascii="Wingdings" w:hAnsi="Wingdings" w:hint="default"/>
+      </w:rPr>
+    </w:lvl>
+    <w:lvl w:ilvl="6" w:tplc="20000001" w:tentative="1">
+      <w:start w:val="1"/>
+      <w:numFmt w:val="bullet"/>
+      <w:lvlText w:val=""/>
+      <w:lvlJc w:val="left"/>
+      <w:pPr>
+        <w:ind w:left="5040" w:hanging="360"/>
+      </w:pPr>
+      <w:rPr>
+        <w:rFonts w:ascii="Symbol" w:hAnsi="Symbol" w:hint="default"/>
+      </w:rPr>
+    </w:lvl>
+    <w:lvl w:ilvl="7" w:tplc="20000003" w:tentative="1">
+      <w:start w:val="1"/>
+      <w:numFmt w:val="bullet"/>
+      <w:lvlText w:val="o"/>
+      <w:lvlJc w:val="left"/>
+      <w:pPr>
+        <w:ind w:left="5760" w:hanging="360"/>
+      </w:pPr>
+      <w:rPr>
+        <w:rFonts w:ascii="Courier New" w:hAnsi="Courier New" w:cs="Courier New" w:hint="default"/>
+      </w:rPr>
+    </w:lvl>
+    <w:lvl w:ilvl="8" w:tplc="20000005" w:tentative="1">
+      <w:start w:val="1"/>
+      <w:numFmt w:val="bullet"/>
+      <w:lvlText w:val=""/>
+      <w:lvlJc w:val="left"/>
+      <w:pPr>
+        <w:ind w:left="6480" w:hanging="360"/>
+      </w:pPr>
+      <w:rPr>
+        <w:rFonts w:ascii="Wingdings" w:hAnsi="Wingdings" w:hint="default"/>
+      </w:rPr>
+    </w:lvl>
+  </w:abstractNum>
+  <w:abstractNum w:abstractNumId="4" w15:restartNumberingAfterBreak="0">
     <w:nsid w:val="38194C0F"/>
     <w:multiLevelType w:val="multilevel"/>
     <w:tmpl w:val="419EA908"/>
@@ -3721,7 +4463,7 @@
       </w:pPr>
     </w:lvl>
   </w:abstractNum>
-  <w:abstractNum w:abstractNumId="2" w15:restartNumberingAfterBreak="0">
+  <w:abstractNum w:abstractNumId="5" w15:restartNumberingAfterBreak="0">
     <w:nsid w:val="471B0F4F"/>
     <w:multiLevelType w:val="hybridMultilevel"/>
     <w:tmpl w:val="143463F4"/>
@@ -3834,7 +4576,7 @@
       </w:rPr>
     </w:lvl>
   </w:abstractNum>
-  <w:abstractNum w:abstractNumId="3" w15:restartNumberingAfterBreak="0">
+  <w:abstractNum w:abstractNumId="6" w15:restartNumberingAfterBreak="0">
     <w:nsid w:val="60DF13FB"/>
     <w:multiLevelType w:val="multilevel"/>
     <w:tmpl w:val="5B4A8D0C"/>
@@ -3977,22 +4719,31 @@
     </w:lvl>
   </w:abstractNum>
   <w:num w:numId="1">
+    <w:abstractNumId w:val="6"/>
+  </w:num>
+  <w:num w:numId="2">
+    <w:abstractNumId w:val="4"/>
+  </w:num>
+  <w:num w:numId="3">
+    <w:abstractNumId w:val="2"/>
+  </w:num>
+  <w:num w:numId="4">
+    <w:abstractNumId w:val="5"/>
+  </w:num>
+  <w:num w:numId="5">
     <w:abstractNumId w:val="3"/>
   </w:num>
-  <w:num w:numId="2">
-    <w:abstractNumId w:val="1"/>
-  </w:num>
-  <w:num w:numId="3">
+  <w:num w:numId="6">
     <w:abstractNumId w:val="0"/>
   </w:num>
-  <w:num w:numId="4">
-    <w:abstractNumId w:val="2"/>
+  <w:num w:numId="7">
+    <w:abstractNumId w:val="1"/>
   </w:num>
 </w:numbering>
 </file>
 
 <file path=word/styles.xml><?xml version="1.0" encoding="utf-8"?>
-<w:styles xmlns:mc="http://schemas.openxmlformats.org/markup-compatibility/2006" xmlns:r="http://schemas.openxmlformats.org/officeDocument/2006/relationships" xmlns:w="http://schemas.openxmlformats.org/wordprocessingml/2006/main" xmlns:w14="http://schemas.microsoft.com/office/word/2010/wordml" xmlns:w15="http://schemas.microsoft.com/office/word/2012/wordml" xmlns:w16cid="http://schemas.microsoft.com/office/word/2016/wordml/cid" xmlns:w16se="http://schemas.microsoft.com/office/word/2015/wordml/symex" mc:Ignorable="w14 w15 w16se w16cid">
+<w:styles xmlns:mc="http://schemas.openxmlformats.org/markup-compatibility/2006" xmlns:r="http://schemas.openxmlformats.org/officeDocument/2006/relationships" xmlns:w="http://schemas.openxmlformats.org/wordprocessingml/2006/main" xmlns:w14="http://schemas.microsoft.com/office/word/2010/wordml" xmlns:w15="http://schemas.microsoft.com/office/word/2012/wordml" xmlns:w16cex="http://schemas.microsoft.com/office/word/2018/wordml/cex" xmlns:w16cid="http://schemas.microsoft.com/office/word/2016/wordml/cid" xmlns:w16="http://schemas.microsoft.com/office/word/2018/wordml" xmlns:w16se="http://schemas.microsoft.com/office/word/2015/wordml/symex" mc:Ignorable="w14 w15 w16se w16cid w16 w16cex">
   <w:docDefaults>
     <w:rPrDefault>
       <w:rPr>
@@ -4517,7 +5268,6 @@
   <w:style w:type="character" w:default="1" w:styleId="DefaultParagraphFont">
     <w:name w:val="Default Paragraph Font"/>
     <w:uiPriority w:val="1"/>
-    <w:semiHidden/>
     <w:unhideWhenUsed/>
   </w:style>
   <w:style w:type="table" w:default="1" w:styleId="TableNormal">
@@ -5573,6 +6323,17 @@
       <w:color w:val="605E5C"/>
       <w:shd w:val="clear" w:color="auto" w:fill="E1DFDD"/>
     </w:rPr>
+  </w:style>
+  <w:style w:type="paragraph" w:styleId="ListParagraph">
+    <w:name w:val="List Paragraph"/>
+    <w:basedOn w:val="Normal"/>
+    <w:uiPriority w:val="34"/>
+    <w:qFormat/>
+    <w:rsid w:val="00F23383"/>
+    <w:pPr>
+      <w:ind w:left="720"/>
+      <w:contextualSpacing/>
+    </w:pPr>
   </w:style>
 </w:styles>
 </file>

</xml_diff>